<commit_message>
extend allowed players to Hessenliga
</commit_message>
<xml_diff>
--- a/vm/2024_xmas_open/x-mas-open2024.docx
+++ b/vm/2024_xmas_open/x-mas-open2024.docx
@@ -59,7 +59,23 @@
           <w:sz w:val="30"/>
           <w:szCs w:val="30"/>
         </w:rPr>
-        <w:t>Squashturnier für Hobby-, ambitionierte Freizeit- und VereinsspielerInnen bis Landesliga</w:t>
+        <w:t xml:space="preserve">Squashturnier für Hobby-, ambitionierte Freizeit- und VereinsspielerInnen bis </w:t>
+      </w:r>
+      <w:r>
+        <w:rPr>
+          <w:rFonts w:cstheme="minorHAnsi"/>
+          <w:sz w:val="30"/>
+          <w:szCs w:val="30"/>
+        </w:rPr>
+        <w:t>Hessen</w:t>
+      </w:r>
+      <w:r>
+        <w:rPr>
+          <w:rFonts w:cstheme="minorHAnsi"/>
+          <w:sz w:val="30"/>
+          <w:szCs w:val="30"/>
+        </w:rPr>
+        <w:t>liga</w:t>
       </w:r>
     </w:p>
     <w:p>
@@ -81,7 +97,7 @@
           <w:lang w:val="en-US"/>
         </w:rPr>
         <w:drawing>
-          <wp:anchor distT="0" distB="0" distL="114300" distR="114300" simplePos="0" relativeHeight="251657216" behindDoc="1" locked="0" layoutInCell="1" allowOverlap="1" wp14:anchorId="2DC0E59E" wp14:editId="0AC46210">
+          <wp:anchor distT="0" distB="0" distL="114300" distR="114300" simplePos="0" relativeHeight="251657216" behindDoc="1" locked="0" layoutInCell="1" allowOverlap="1" wp14:anchorId="2DC0E59E" wp14:editId="4321043C">
             <wp:simplePos x="0" y="0"/>
             <wp:positionH relativeFrom="margin">
               <wp:posOffset>5467350</wp:posOffset>
@@ -347,9 +363,8 @@
                 <w:szCs w:val="28"/>
                 <w:lang w:val="en-GB"/>
               </w:rPr>
-              <w:t xml:space="preserve">Move </w:t>
-            </w:r>
-            <w:proofErr w:type="spellStart"/>
+              <w:t>Move Sportwelt</w:t>
+            </w:r>
             <w:r>
               <w:rPr>
                 <w:rFonts w:cstheme="minorHAnsi"/>
@@ -357,9 +372,8 @@
                 <w:szCs w:val="28"/>
                 <w:lang w:val="en-GB"/>
               </w:rPr>
-              <w:t>Sportwelt</w:t>
-            </w:r>
-            <w:proofErr w:type="spellEnd"/>
+              <w:t xml:space="preserve">, </w:t>
+            </w:r>
             <w:r>
               <w:rPr>
                 <w:rFonts w:cstheme="minorHAnsi"/>
@@ -367,7 +381,7 @@
                 <w:szCs w:val="28"/>
                 <w:lang w:val="en-GB"/>
               </w:rPr>
-              <w:t xml:space="preserve">, </w:t>
+              <w:t>Willy-Mock</w:t>
             </w:r>
             <w:r>
               <w:rPr>
@@ -376,7 +390,7 @@
                 <w:szCs w:val="28"/>
                 <w:lang w:val="en-GB"/>
               </w:rPr>
-              <w:t>Willy-Mock</w:t>
+              <w:t>-</w:t>
             </w:r>
             <w:r>
               <w:rPr>
@@ -385,9 +399,8 @@
                 <w:szCs w:val="28"/>
                 <w:lang w:val="en-GB"/>
               </w:rPr>
-              <w:t>-</w:t>
-            </w:r>
-            <w:proofErr w:type="spellStart"/>
+              <w:t>Str</w:t>
+            </w:r>
             <w:r>
               <w:rPr>
                 <w:rFonts w:cstheme="minorHAnsi"/>
@@ -395,26 +408,7 @@
                 <w:szCs w:val="28"/>
                 <w:lang w:val="en-GB"/>
               </w:rPr>
-              <w:t>Str</w:t>
-            </w:r>
-            <w:r>
-              <w:rPr>
-                <w:rFonts w:cstheme="minorHAnsi"/>
-                <w:sz w:val="28"/>
-                <w:szCs w:val="28"/>
-                <w:lang w:val="en-GB"/>
-              </w:rPr>
-              <w:t>aße</w:t>
-            </w:r>
-            <w:proofErr w:type="spellEnd"/>
-            <w:r>
-              <w:rPr>
-                <w:rFonts w:cstheme="minorHAnsi"/>
-                <w:sz w:val="28"/>
-                <w:szCs w:val="28"/>
-                <w:lang w:val="en-GB"/>
-              </w:rPr>
-              <w:t xml:space="preserve"> 2</w:t>
+              <w:t>aße 2</w:t>
             </w:r>
             <w:r>
               <w:rPr>
@@ -578,7 +572,6 @@
                 <w:lang w:val="en-GB"/>
               </w:rPr>
             </w:pPr>
-            <w:proofErr w:type="spellStart"/>
             <w:r>
               <w:rPr>
                 <w:rFonts w:cstheme="minorHAnsi"/>
@@ -601,7 +594,6 @@
               </w:rPr>
               <w:t>modus</w:t>
             </w:r>
-            <w:proofErr w:type="spellEnd"/>
             <w:r>
               <w:rPr>
                 <w:rFonts w:cstheme="minorHAnsi"/>
@@ -754,7 +746,23 @@
                 <w:sz w:val="28"/>
                 <w:szCs w:val="28"/>
               </w:rPr>
-              <w:t>Hobby-, ambitionierte Freizeit- und VereinsspielerInnen bis Landesliga</w:t>
+              <w:t xml:space="preserve">Hobby-, ambitionierte Freizeit- und VereinsspielerInnen bis </w:t>
+            </w:r>
+            <w:r>
+              <w:rPr>
+                <w:rFonts w:cstheme="minorHAnsi"/>
+                <w:sz w:val="28"/>
+                <w:szCs w:val="28"/>
+              </w:rPr>
+              <w:t>Hessen</w:t>
+            </w:r>
+            <w:r>
+              <w:rPr>
+                <w:rFonts w:cstheme="minorHAnsi"/>
+                <w:sz w:val="28"/>
+                <w:szCs w:val="28"/>
+              </w:rPr>
+              <w:t>liga</w:t>
             </w:r>
           </w:p>
           <w:p>

</xml_diff>